<commit_message>
iterator pattern refactored pattern
</commit_message>
<xml_diff>
--- a/s260598-PandaySurendra/Sprint-3-Deliverables/Task017_Iterator_Pattern/IteratorPatternBeforeAfterExplanation.docx
+++ b/s260598-PandaySurendra/Sprint-3-Deliverables/Task017_Iterator_Pattern/IteratorPatternBeforeAfterExplanation.docx
@@ -498,7 +498,27 @@
           <w:sz w:val="28"/>
           <w:szCs w:val="28"/>
         </w:rPr>
-        <w:t xml:space="preserve"> and independent objects which store array list and array of vegetarian pizza and non-vegetarian pizza. Iterators are accessed by independent menu iterator and print list of pizza available in menu from vegetarian and non-vegetarian p</w:t>
+        <w:t xml:space="preserve"> and independent objects which store array list and array of vegetarian pizza and non-vegetarian pizza. Iterators are accessed by independent menu iterator and print list of pizza available in menu from vegetarian and non-vegetarian pizzas. </w:t>
+      </w:r>
+    </w:p>
+    <w:p>
+      <w:pPr>
+        <w:pStyle w:val="ListParagraph"/>
+        <w:numPr>
+          <w:ilvl w:val="0"/>
+          <w:numId w:val="5"/>
+        </w:numPr>
+        <w:rPr>
+          <w:sz w:val="28"/>
+          <w:szCs w:val="28"/>
+        </w:rPr>
+      </w:pPr>
+      <w:r>
+        <w:rPr>
+          <w:sz w:val="28"/>
+          <w:szCs w:val="28"/>
+        </w:rPr>
+        <w:t>Implementation returns iterator interface. Clients don’t need to know how data is maintained inside vegetarian menu and non-vegetarian</w:t>
       </w:r>
       <w:bookmarkStart w:id="0" w:name="_GoBack"/>
       <w:bookmarkEnd w:id="0"/>
@@ -507,7 +527,7 @@
           <w:sz w:val="28"/>
           <w:szCs w:val="28"/>
         </w:rPr>
-        <w:t xml:space="preserve">izzas. </w:t>
+        <w:t xml:space="preserve"> menu done by Dominos. It will just need to use iterator to step through the items in the menu.</w:t>
       </w:r>
     </w:p>
     <w:p>
@@ -523,6 +543,31 @@
           <w:szCs w:val="28"/>
         </w:rPr>
         <w:t>Before/after link</w:t>
+      </w:r>
+    </w:p>
+    <w:p>
+      <w:pPr>
+        <w:rPr>
+          <w:sz w:val="28"/>
+          <w:szCs w:val="28"/>
+        </w:rPr>
+      </w:pPr>
+      <w:hyperlink r:id="rId5" w:history="1">
+        <w:r>
+          <w:rPr>
+            <w:rStyle w:val="Hyperlink"/>
+            <w:sz w:val="28"/>
+            <w:szCs w:val="28"/>
+          </w:rPr>
+          <w:t>https://github.com/sppanday/S120-PRT583-Group-A/tree/feat/design-pattern/s260598-PandaySurendra/Sprint-3-Deliverables/Task017_Iterator_Pattern/PizzaHouseIteratorPattern/PizzaHouseIteratorPattern</w:t>
+        </w:r>
+      </w:hyperlink>
+      <w:r>
+        <w:rPr>
+          <w:sz w:val="28"/>
+          <w:szCs w:val="28"/>
+        </w:rPr>
+        <w:t xml:space="preserve"> </w:t>
       </w:r>
     </w:p>
     <w:p>
@@ -621,6 +666,7 @@
           <w:sz w:val="28"/>
           <w:szCs w:val="28"/>
         </w:rPr>
+        <w:lastRenderedPageBreak/>
         <w:t xml:space="preserve">Direct Access </w:t>
       </w:r>
     </w:p>
@@ -631,7 +677,7 @@
           <w:szCs w:val="28"/>
         </w:rPr>
       </w:pPr>
-      <w:hyperlink r:id="rId5" w:history="1">
+      <w:hyperlink r:id="rId6" w:history="1">
         <w:r>
           <w:rPr>
             <w:rStyle w:val="Hyperlink"/>

</xml_diff>

<commit_message>
finished chain of responsiblity pattern documentation
</commit_message>
<xml_diff>
--- a/s260598-PandaySurendra/Sprint-3-Deliverables/Task017_Iterator_Pattern/IteratorPatternBeforeAfterExplanation.docx
+++ b/s260598-PandaySurendra/Sprint-3-Deliverables/Task017_Iterator_Pattern/IteratorPatternBeforeAfterExplanation.docx
@@ -78,14 +78,7 @@
           <w:sz w:val="28"/>
           <w:szCs w:val="28"/>
         </w:rPr>
-        <w:t xml:space="preserve">Freeman Eric., Freeman Elisa. </w:t>
-      </w:r>
-      <w:r>
-        <w:rPr>
-          <w:sz w:val="28"/>
-          <w:szCs w:val="28"/>
-        </w:rPr>
-        <w:t xml:space="preserve">(2004). </w:t>
+        <w:t xml:space="preserve">Freeman Eric., Freeman Elisa. (2004). </w:t>
       </w:r>
       <w:r>
         <w:rPr>
@@ -356,22 +349,16 @@
           <w:sz w:val="28"/>
           <w:szCs w:val="28"/>
         </w:rPr>
-        <w:t>A pizza shop sells two types of pizzas; one is vegetarian pizza and the other is non-vegetarian pizzas.</w:t>
-      </w:r>
-      <w:r>
-        <w:rPr>
-          <w:sz w:val="28"/>
-          <w:szCs w:val="28"/>
-        </w:rPr>
-        <w:t xml:space="preserve"> Pizza menu wants to separate two types of pizzas in </w:t>
-      </w:r>
-      <w:r>
-        <w:rPr>
-          <w:sz w:val="28"/>
-          <w:szCs w:val="28"/>
-        </w:rPr>
-        <w:lastRenderedPageBreak/>
-        <w:t xml:space="preserve">separate menus; one as vegetarian and other as non-vegetarian pizzas so that customers done accidently order wrong pizza and complain about it later. </w:t>
+        <w:t>A pizza shop sells two types of pizzas; one is vegetarian pizza and the other is non-vegetarian pizzas. Pizza house wants to separate two types of pizzas in separate menus; one as vegetarian and other as non-vegetarian pizzas but pizza house owner does want to separate both menus, and behind the scenes code must address his/her choice of this by implementing separate objects/list/array list</w:t>
+      </w:r>
+      <w:bookmarkStart w:id="0" w:name="_GoBack"/>
+      <w:bookmarkEnd w:id="0"/>
+      <w:r>
+        <w:rPr>
+          <w:sz w:val="28"/>
+          <w:szCs w:val="28"/>
+        </w:rPr>
+        <w:t>/array etc. as required and iterate through separately. That is main intention when menu item is omitted or added developers would only touch respective codebase/data than looking at whole codebase and get confused.</w:t>
       </w:r>
     </w:p>
     <w:p>
@@ -410,6 +397,7 @@
           <w:sz w:val="28"/>
           <w:szCs w:val="28"/>
         </w:rPr>
+        <w:lastRenderedPageBreak/>
         <w:t>Before Refactor</w:t>
       </w:r>
     </w:p>
@@ -500,6 +488,29 @@
         </w:rPr>
         <w:t xml:space="preserve"> and independent objects which store array list and array of vegetarian pizza and non-vegetarian pizza. Iterators are accessed by independent menu iterator and print list of pizza available in menu from vegetarian and non-vegetarian pizzas. </w:t>
       </w:r>
+    </w:p>
+    <w:p>
+      <w:pPr>
+        <w:rPr>
+          <w:sz w:val="28"/>
+          <w:szCs w:val="28"/>
+        </w:rPr>
+      </w:pPr>
+      <w:r>
+        <w:rPr>
+          <w:sz w:val="28"/>
+          <w:szCs w:val="28"/>
+        </w:rPr>
+        <w:t>With refactor it adds independent iterator classes such as vegetarian-pizza iterator and non-vegetarian pizza iterator on top of respective veg/non-veg pizza objects which can iterate through with respective objects when needed. Benefit of such methodology would be, suppose if codebase got non-veg pizza and veg. pizza is added later or removed, then we would only worry about pizza that is added or removed for adding/removing iteration or do subsequent change in object without modifying core logic. It can solve quite complex problem in big codebase. It reduces time and effort of developers as well because they would not need to read existing code for long time and can separate concern of object/iteration properly.</w:t>
+      </w:r>
+    </w:p>
+    <w:p>
+      <w:pPr>
+        <w:rPr>
+          <w:sz w:val="28"/>
+          <w:szCs w:val="28"/>
+        </w:rPr>
+      </w:pPr>
     </w:p>
     <w:p>
       <w:pPr>
@@ -518,16 +529,7 @@
           <w:sz w:val="28"/>
           <w:szCs w:val="28"/>
         </w:rPr>
-        <w:t>Implementation returns iterator interface. Clients don’t need to know how data is maintained inside vegetarian menu and non-vegetarian</w:t>
-      </w:r>
-      <w:bookmarkStart w:id="0" w:name="_GoBack"/>
-      <w:bookmarkEnd w:id="0"/>
-      <w:r>
-        <w:rPr>
-          <w:sz w:val="28"/>
-          <w:szCs w:val="28"/>
-        </w:rPr>
-        <w:t xml:space="preserve"> menu done by Dominos. It will just need to use iterator to step through the items in the menu.</w:t>
+        <w:t>Implementation returns iterator interface. Clients don’t need to know how data is maintained inside vegetarian menu and non-vegetarian menu done by Dominos. It will just need to use iterator to step through the items in the menu.</w:t>
       </w:r>
     </w:p>
     <w:p>
@@ -666,7 +668,6 @@
           <w:sz w:val="28"/>
           <w:szCs w:val="28"/>
         </w:rPr>
-        <w:lastRenderedPageBreak/>
         <w:t xml:space="preserve">Direct Access </w:t>
       </w:r>
     </w:p>
@@ -726,6 +727,7 @@
           <w:sz w:val="28"/>
           <w:szCs w:val="28"/>
         </w:rPr>
+        <w:lastRenderedPageBreak/>
         <w:t>Freeman Eric., Freeman Elisa. 2004. 1</w:t>
       </w:r>
       <w:r>
@@ -1968,15 +1970,10 @@
   <w:style w:type="paragraph" w:default="1" w:styleId="Normal">
     <w:name w:val="Normal"/>
     <w:qFormat/>
-    <w:rsid w:val="00130099"/>
-    <w:pPr>
-      <w:spacing w:after="200" w:line="276" w:lineRule="auto"/>
-    </w:pPr>
+    <w:rsid w:val="002E07BE"/>
     <w:rPr>
-      <w:rFonts w:eastAsiaTheme="minorEastAsia"/>
-      <w:sz w:val="22"/>
-      <w:szCs w:val="22"/>
-      <w:lang w:val="en-AU" w:eastAsia="en-AU"/>
+      <w:rFonts w:ascii="Times New Roman" w:eastAsia="Times New Roman" w:hAnsi="Times New Roman" w:cs="Times New Roman"/>
+      <w:lang w:val="en-AU" w:bidi="ne-NP"/>
     </w:rPr>
   </w:style>
   <w:style w:type="character" w:default="1" w:styleId="DefaultParagraphFont">
@@ -2013,9 +2010,16 @@
     <w:qFormat/>
     <w:rsid w:val="009B222B"/>
     <w:pPr>
+      <w:spacing w:after="200" w:line="276" w:lineRule="auto"/>
       <w:ind w:left="720"/>
       <w:contextualSpacing/>
     </w:pPr>
+    <w:rPr>
+      <w:rFonts w:asciiTheme="minorHAnsi" w:eastAsiaTheme="minorEastAsia" w:hAnsiTheme="minorHAnsi" w:cstheme="minorBidi"/>
+      <w:sz w:val="22"/>
+      <w:szCs w:val="22"/>
+      <w:lang w:eastAsia="en-AU" w:bidi="ar-SA"/>
+    </w:rPr>
   </w:style>
   <w:style w:type="character" w:styleId="Hyperlink">
     <w:name w:val="Hyperlink"/>

</xml_diff>